<commit_message>
Properly Finished Mech Report
</commit_message>
<xml_diff>
--- a/Reports/Mechanical Report.docx
+++ b/Reports/Mechanical Report.docx
@@ -292,10 +292,16 @@
         <w:t>for an operating point</w:t>
       </w:r>
       <w:r>
-        <w:t xml:space="preserve"> that </w:t>
-      </w:r>
-      <w:r>
-        <w:t>is used to run a simulation of the quality control procedure</w:t>
+        <w:t>,</w:t>
+      </w:r>
+      <w:r>
+        <w:t xml:space="preserve"> </w:t>
+      </w:r>
+      <w:r>
+        <w:t xml:space="preserve">which is in turn </w:t>
+      </w:r>
+      <w:r>
+        <w:t>used to run a simulation of the quality control procedure</w:t>
       </w:r>
       <w:r>
         <w:t xml:space="preserve">. </w:t>
@@ -359,7 +365,13 @@
         <w:t>,</w:t>
       </w:r>
       <w:r>
-        <w:t xml:space="preserve"> providing 3.5 degrees of freedom.</w:t>
+        <w:t xml:space="preserve"> </w:t>
+      </w:r>
+      <w:r>
+        <w:t>totaling to</w:t>
+      </w:r>
+      <w:r>
+        <w:t xml:space="preserve"> 3.5 degrees of freedom.</w:t>
       </w:r>
       <w:r>
         <w:t xml:space="preserve"> The first </w:t>
@@ -367,6 +379,19 @@
       <w:r>
         <w:t>and second arm segments are 130mm and 90mm in length, respectively. The gripper claws are square with side lengths of 30mm to match the approximate size of each marshmallow.</w:t>
       </w:r>
+      <w:r>
+        <w:t xml:space="preserve"> This can be seen in </w:t>
+      </w:r>
+      <w:r>
+        <w:rPr>
+          <w:i/>
+          <w:iCs/>
+        </w:rPr>
+        <w:t>Figure 2</w:t>
+      </w:r>
+      <w:r>
+        <w:t>.</w:t>
+      </w:r>
     </w:p>
     <w:p>
       <w:pPr>
@@ -387,10 +412,22 @@
         <w:t xml:space="preserve">These components include four motor/encoder combinations, two of which contain gearheads. As well, fasteners including nuts and bolts are used to secure the robot’s parts together. </w:t>
       </w:r>
       <w:r>
-        <w:t>The custom parts can be 3D printed from ABS plastic.</w:t>
-      </w:r>
-      <w:r>
-        <w:t xml:space="preserve"> These parts include the first and second arm segment, the gripper base, the two claws, and the gripping linkages.</w:t>
+        <w:t xml:space="preserve">The </w:t>
+      </w:r>
+      <w:r>
+        <w:t xml:space="preserve">remaining </w:t>
+      </w:r>
+      <w:r>
+        <w:t>custom parts can be 3D printed from ABS plastic.</w:t>
+      </w:r>
+      <w:r>
+        <w:t xml:space="preserve"> These parts include the first and second arm segment</w:t>
+      </w:r>
+      <w:r>
+        <w:t>s</w:t>
+      </w:r>
+      <w:r>
+        <w:t>, the gripper base, the two claws, and the gripping linkages.</w:t>
       </w:r>
     </w:p>
     <w:p>
@@ -411,6 +448,7 @@
         <w:rPr>
           <w:b/>
           <w:bCs/>
+          <w:noProof/>
         </w:rPr>
         <w:drawing>
           <wp:inline distT="0" distB="0" distL="0" distR="0" wp14:anchorId="21A5640B" wp14:editId="7FC245D1">
@@ -508,7 +546,19 @@
         <w:t xml:space="preserve"> </w:t>
       </w:r>
       <w:r>
-        <w:t>The moment of inertia for each of the three arm motors is found by removing the preceding components, placing the axis of rotation at the origin, and then analyzing the mass properties. For example, the linear model for the second arm motor was found as follows:</w:t>
+        <w:t>The moment of inertia for each of the three motors</w:t>
+      </w:r>
+      <w:r>
+        <w:t xml:space="preserve"> that control the arm movement,</w:t>
+      </w:r>
+      <w:r>
+        <w:t xml:space="preserve"> is found by removing the preceding components, </w:t>
+      </w:r>
+      <w:r>
+        <w:t xml:space="preserve">then </w:t>
+      </w:r>
+      <w:r>
+        <w:t>placing the axis of rotation at the origin, and then analyzing the mass properties. For example, the linear model for the second arm motor was found as follows:</w:t>
       </w:r>
     </w:p>
     <w:p>
@@ -675,7 +725,13 @@
         <w:spacing w:line="360" w:lineRule="auto"/>
       </w:pPr>
       <w:r>
-        <w:t xml:space="preserve">To prevent any failure of the robot’s components, the likely points of stress undergo a simulated test. </w:t>
+        <w:t>To prevent any failure of the robot’s components</w:t>
+      </w:r>
+      <w:r>
+        <w:t xml:space="preserve"> in practice</w:t>
+      </w:r>
+      <w:r>
+        <w:t xml:space="preserve">, the likely points of stress undergo a simulated test. </w:t>
       </w:r>
       <w:r>
         <w:t>Of the two arm segments, t</w:t>
@@ -1211,7 +1267,13 @@
       </w:r>
       <w:proofErr w:type="spellEnd"/>
       <w:r>
-        <w:t xml:space="preserve"> model is. The simulation time of the model is optimized by limiting most of the components to primitive shapes and omitting certain functions of the gripping mechanism.</w:t>
+        <w:t xml:space="preserve"> model </w:t>
+      </w:r>
+      <w:r>
+        <w:t>will suffice</w:t>
+      </w:r>
+      <w:r>
+        <w:t>. The simulation time of the model is optimized by limiting most of the components to primitive shapes and omitting certain functions of the gripping mechanism.</w:t>
       </w:r>
       <w:r>
         <w:rPr>
@@ -1230,20 +1292,21 @@
       </w:r>
       <w:proofErr w:type="gramEnd"/>
       <w:r>
-        <w:t xml:space="preserve"> the motors are combinations of cylinders and joint blocks. As well, rather than implementing gears within the simulation, the gain of the gearheads is represented in the Simulink control model. The arm segments are represented by rectangular prisms of the same length and mass as the 3D model’s segments.</w:t>
+        <w:t xml:space="preserve"> the motors are</w:t>
+      </w:r>
+      <w:r>
+        <w:t xml:space="preserve"> represented by</w:t>
+      </w:r>
+      <w:r>
+        <w:t xml:space="preserve"> combinations of cylinders and joint blocks. As well, rather than implementing gears within the simulation, the gain of the gearheads is represented in the Simulink control model. The arm segments are represented by rectangular prisms of the same length and mass as the 3D model’s segments.</w:t>
       </w:r>
     </w:p>
     <w:p>
       <w:pPr>
         <w:spacing w:line="360" w:lineRule="auto"/>
       </w:pPr>
-      <w:proofErr w:type="gramStart"/>
-      <w:r>
-        <w:t>In order to</w:t>
-      </w:r>
-      <w:proofErr w:type="gramEnd"/>
-      <w:r>
-        <w:t xml:space="preserve"> greatly limit simulation time, the gripping mechanism is reduced to a single ro</w:t>
+      <w:r>
+        <w:t>In order to greatly limit simulation time, the gripping mechanism is reduced to a single ro</w:t>
       </w:r>
       <w:r>
         <w:t>tating component that is directly attached to the motor’s shaft. The claws are held in a fixed position. Since the gripping mechanism requires no feedback control, but a more primitive on/off control, this omission does not affect the accuracy of the control model.</w:t>

</xml_diff>